<commit_message>
Fix switching between different player programs and determining screen on/off and receiver input/output to suit
</commit_message>
<xml_diff>
--- a/Planning/Setting up Ubuntu.docx
+++ b/Planning/Setting up Ubuntu.docx
@@ -7,7 +7,13 @@
         <w:pStyle w:val="Title"/>
       </w:pPr>
       <w:r>
-        <w:t>Configure Ubuntu for Avid</w:t>
+        <w:t>Configure Ubuntu</w:t>
+      </w:r>
+      <w:r>
+        <w:t xml:space="preserve"> </w:t>
+      </w:r>
+      <w:r>
+        <w:t>for Avid</w:t>
       </w:r>
     </w:p>
     <w:p>
@@ -19,7 +25,19 @@
         </w:numPr>
       </w:pPr>
       <w:r>
-        <w:t>Minimal installation from USB</w:t>
+        <w:t xml:space="preserve">Minimal installation </w:t>
+      </w:r>
+      <w:r>
+        <w:t xml:space="preserve">booting from </w:t>
+      </w:r>
+      <w:r>
+        <w:t>USB</w:t>
+      </w:r>
+      <w:r>
+        <w:t xml:space="preserve"> </w:t>
+      </w:r>
+      <w:r>
+        <w:t>Ubuntu 22.04</w:t>
       </w:r>
     </w:p>
     <w:p>
@@ -31,13 +49,17 @@
         </w:numPr>
       </w:pPr>
       <w:r>
-        <w:t xml:space="preserve">Make a small partition for root, to allow space for image </w:t>
-      </w:r>
-      <w:proofErr w:type="gramStart"/>
-      <w:r>
-        <w:t>backups</w:t>
-      </w:r>
-      <w:proofErr w:type="gramEnd"/>
+        <w:t xml:space="preserve">Make a small </w:t>
+      </w:r>
+      <w:r>
+        <w:t xml:space="preserve">(64GB max) </w:t>
+      </w:r>
+      <w:r>
+        <w:t>partition for root, to allow space for image backups</w:t>
+      </w:r>
+      <w:r>
+        <w:t xml:space="preserve"> and faster root backup</w:t>
+      </w:r>
     </w:p>
     <w:p>
       <w:pPr>
@@ -48,13 +70,8 @@
         </w:numPr>
       </w:pPr>
       <w:r>
-        <w:t xml:space="preserve">Configure User in settings to automatically </w:t>
-      </w:r>
-      <w:proofErr w:type="gramStart"/>
-      <w:r>
-        <w:t>login</w:t>
-      </w:r>
-      <w:proofErr w:type="gramEnd"/>
+        <w:t>Configure User in settings to automatically login</w:t>
+      </w:r>
     </w:p>
     <w:p>
       <w:pPr>
@@ -77,21 +94,8 @@
         </w:numPr>
       </w:pPr>
       <w:r>
-        <w:t xml:space="preserve">Install </w:t>
-      </w:r>
-      <w:proofErr w:type="spellStart"/>
-      <w:r>
-        <w:t>NoMachine</w:t>
-      </w:r>
-      <w:proofErr w:type="spellEnd"/>
-      <w:r>
-        <w:t xml:space="preserve"> for remote </w:t>
-      </w:r>
-      <w:proofErr w:type="gramStart"/>
-      <w:r>
-        <w:t>access</w:t>
-      </w:r>
-      <w:proofErr w:type="gramEnd"/>
+        <w:t>Install NoMachine for remote access</w:t>
+      </w:r>
     </w:p>
     <w:p>
       <w:pPr>
@@ -102,16 +106,7 @@
         </w:numPr>
       </w:pPr>
       <w:r>
-        <w:t>Su</w:t>
-      </w:r>
-      <w:r>
-        <w:t>d</w:t>
-      </w:r>
-      <w:r>
-        <w:t xml:space="preserve">o apt install </w:t>
-      </w:r>
-      <w:r>
-        <w:t>nautilus-admin</w:t>
+        <w:t>Sudo ubuntu-drivers install (for NVidia card)</w:t>
       </w:r>
     </w:p>
     <w:p>
@@ -123,15 +118,35 @@
         </w:numPr>
       </w:pPr>
       <w:r>
-        <w:t>Mount media disk in /media – edit /etc/</w:t>
-      </w:r>
-      <w:proofErr w:type="spellStart"/>
-      <w:proofErr w:type="gramStart"/>
-      <w:r>
-        <w:t>fstab</w:t>
-      </w:r>
-      <w:proofErr w:type="spellEnd"/>
-      <w:proofErr w:type="gramEnd"/>
+        <w:t xml:space="preserve">Upgrade mesa drivers - </w:t>
+      </w:r>
+      <w:r>
+        <w:t>https://www.linuxcapable.com/how-to-upgrade-mesa-drivers-on-ubuntu-linux/</w:t>
+      </w:r>
+    </w:p>
+    <w:p>
+      <w:pPr>
+        <w:pStyle w:val="ListParagraph"/>
+        <w:numPr>
+          <w:ilvl w:val="0"/>
+          <w:numId w:val="1"/>
+        </w:numPr>
+      </w:pPr>
+      <w:r>
+        <w:t>Sudo apt install nautilus-admin</w:t>
+      </w:r>
+    </w:p>
+    <w:p>
+      <w:pPr>
+        <w:pStyle w:val="ListParagraph"/>
+        <w:numPr>
+          <w:ilvl w:val="0"/>
+          <w:numId w:val="1"/>
+        </w:numPr>
+      </w:pPr>
+      <w:r>
+        <w:t>Mount media disk in /media – edit /etc/fstab</w:t>
+      </w:r>
     </w:p>
     <w:p>
       <w:pPr>
@@ -154,13 +169,8 @@
         </w:numPr>
       </w:pPr>
       <w:r>
-        <w:t xml:space="preserve">Install and login </w:t>
-      </w:r>
-      <w:proofErr w:type="gramStart"/>
-      <w:r>
-        <w:t>Chrome</w:t>
-      </w:r>
-      <w:proofErr w:type="gramEnd"/>
+        <w:t>Install and login Chrome</w:t>
+      </w:r>
     </w:p>
     <w:p>
       <w:pPr>
@@ -171,13 +181,8 @@
         </w:numPr>
       </w:pPr>
       <w:r>
-        <w:t xml:space="preserve">Install and license </w:t>
-      </w:r>
-      <w:proofErr w:type="gramStart"/>
-      <w:r>
-        <w:t>JRMC</w:t>
-      </w:r>
-      <w:proofErr w:type="gramEnd"/>
+        <w:t>Install and license JRMC</w:t>
+      </w:r>
     </w:p>
     <w:p>
       <w:pPr>
@@ -194,13 +199,8 @@
         <w:t xml:space="preserve">Network, </w:t>
       </w:r>
       <w:r>
-        <w:t xml:space="preserve">TV </w:t>
-      </w:r>
-      <w:proofErr w:type="gramStart"/>
-      <w:r>
-        <w:t>etc</w:t>
-      </w:r>
-      <w:proofErr w:type="gramEnd"/>
+        <w:t>TV etc</w:t>
+      </w:r>
     </w:p>
     <w:p>
       <w:pPr>
@@ -211,13 +211,8 @@
         </w:numPr>
       </w:pPr>
       <w:r>
-        <w:t xml:space="preserve">Setup SFTP to use with </w:t>
-      </w:r>
-      <w:proofErr w:type="gramStart"/>
-      <w:r>
-        <w:t>WinSCP</w:t>
-      </w:r>
-      <w:proofErr w:type="gramEnd"/>
+        <w:t>Setup SFTP to use with WinSCP</w:t>
+      </w:r>
     </w:p>
     <w:p>
       <w:pPr>

</xml_diff>

<commit_message>
Starting to get it working on Linux
</commit_message>
<xml_diff>
--- a/Planning/Setting up Ubuntu.docx
+++ b/Planning/Setting up Ubuntu.docx
@@ -34,11 +34,264 @@
         <w:t>USB</w:t>
       </w:r>
       <w:r>
+        <w:t xml:space="preserve"> Ubuntu 22.04</w:t>
+      </w:r>
+    </w:p>
+    <w:p>
+      <w:pPr>
+        <w:pStyle w:val="ListParagraph"/>
+        <w:numPr>
+          <w:ilvl w:val="1"/>
+          <w:numId w:val="1"/>
+        </w:numPr>
+      </w:pPr>
+      <w:r>
+        <w:t xml:space="preserve">Make a small </w:t>
+      </w:r>
+      <w:r>
+        <w:t xml:space="preserve">(64GB max) </w:t>
+      </w:r>
+      <w:r>
+        <w:t>partition for root, to allow space for image backups</w:t>
+      </w:r>
+      <w:r>
+        <w:t xml:space="preserve"> and faster root </w:t>
+      </w:r>
+      <w:proofErr w:type="gramStart"/>
+      <w:r>
+        <w:t>backup</w:t>
+      </w:r>
+      <w:proofErr w:type="gramEnd"/>
+    </w:p>
+    <w:p>
+      <w:pPr>
+        <w:pStyle w:val="ListParagraph"/>
+        <w:numPr>
+          <w:ilvl w:val="1"/>
+          <w:numId w:val="1"/>
+        </w:numPr>
+      </w:pPr>
+      <w:r>
+        <w:t xml:space="preserve">Configure User in settings to automatically </w:t>
+      </w:r>
+      <w:proofErr w:type="gramStart"/>
+      <w:r>
+        <w:t>login</w:t>
+      </w:r>
+      <w:proofErr w:type="gramEnd"/>
+    </w:p>
+    <w:p>
+      <w:pPr>
+        <w:pStyle w:val="ListParagraph"/>
+        <w:numPr>
+          <w:ilvl w:val="1"/>
+          <w:numId w:val="1"/>
+        </w:numPr>
+      </w:pPr>
+      <w:r>
+        <w:t>Apt update &amp; upgrade</w:t>
+      </w:r>
+    </w:p>
+    <w:p>
+      <w:pPr>
+        <w:pStyle w:val="ListParagraph"/>
+        <w:numPr>
+          <w:ilvl w:val="0"/>
+          <w:numId w:val="1"/>
+        </w:numPr>
+      </w:pPr>
+      <w:r>
+        <w:t xml:space="preserve">Install </w:t>
+      </w:r>
+      <w:proofErr w:type="spellStart"/>
+      <w:r>
+        <w:t>NoMachine</w:t>
+      </w:r>
+      <w:proofErr w:type="spellEnd"/>
+      <w:r>
+        <w:t xml:space="preserve"> for remote </w:t>
+      </w:r>
+      <w:proofErr w:type="gramStart"/>
+      <w:r>
+        <w:t>access</w:t>
+      </w:r>
+      <w:proofErr w:type="gramEnd"/>
+    </w:p>
+    <w:p>
+      <w:pPr>
+        <w:pStyle w:val="ListParagraph"/>
+        <w:numPr>
+          <w:ilvl w:val="0"/>
+          <w:numId w:val="1"/>
+        </w:numPr>
+      </w:pPr>
+      <w:r>
+        <w:t>Sudo ubuntu-drivers install (for NVidia card)</w:t>
+      </w:r>
+    </w:p>
+    <w:p>
+      <w:pPr>
+        <w:pStyle w:val="ListParagraph"/>
+        <w:numPr>
+          <w:ilvl w:val="0"/>
+          <w:numId w:val="1"/>
+        </w:numPr>
+      </w:pPr>
+      <w:r>
+        <w:t xml:space="preserve">Upgrade mesa drivers - </w:t>
+      </w:r>
+      <w:r>
+        <w:t>https://www.linuxcapable.com/how-to-upgrade-mesa-drivers-on-ubuntu-linux/</w:t>
+      </w:r>
+    </w:p>
+    <w:p>
+      <w:pPr>
+        <w:pStyle w:val="ListParagraph"/>
+        <w:numPr>
+          <w:ilvl w:val="0"/>
+          <w:numId w:val="1"/>
+        </w:numPr>
+      </w:pPr>
+      <w:r>
+        <w:t>Sudo apt install nautilus-admin</w:t>
+      </w:r>
+    </w:p>
+    <w:p>
+      <w:pPr>
+        <w:pStyle w:val="ListParagraph"/>
+        <w:numPr>
+          <w:ilvl w:val="0"/>
+          <w:numId w:val="1"/>
+        </w:numPr>
+      </w:pPr>
+      <w:r>
+        <w:t>Mount media disk in /media – edit /etc/</w:t>
+      </w:r>
+      <w:proofErr w:type="spellStart"/>
+      <w:proofErr w:type="gramStart"/>
+      <w:r>
+        <w:t>fstab</w:t>
+      </w:r>
+      <w:proofErr w:type="spellEnd"/>
+      <w:proofErr w:type="gramEnd"/>
+    </w:p>
+    <w:p>
+      <w:pPr>
+        <w:pStyle w:val="ListParagraph"/>
+        <w:numPr>
+          <w:ilvl w:val="1"/>
+          <w:numId w:val="1"/>
+        </w:numPr>
+      </w:pPr>
+      <w:r>
+        <w:t>https://askubuntu.com/questions/46588/how-to-automount-ntfs-partitions</w:t>
+      </w:r>
+    </w:p>
+    <w:p>
+      <w:pPr>
+        <w:pStyle w:val="ListParagraph"/>
+        <w:numPr>
+          <w:ilvl w:val="0"/>
+          <w:numId w:val="1"/>
+        </w:numPr>
+      </w:pPr>
+      <w:r>
+        <w:t xml:space="preserve">Install and login </w:t>
+      </w:r>
+      <w:proofErr w:type="gramStart"/>
+      <w:r>
+        <w:t>Chrome</w:t>
+      </w:r>
+      <w:proofErr w:type="gramEnd"/>
+    </w:p>
+    <w:p>
+      <w:pPr>
+        <w:pStyle w:val="ListParagraph"/>
+        <w:numPr>
+          <w:ilvl w:val="0"/>
+          <w:numId w:val="1"/>
+        </w:numPr>
+      </w:pPr>
+      <w:r>
+        <w:t xml:space="preserve">Install and license </w:t>
+      </w:r>
+      <w:proofErr w:type="gramStart"/>
+      <w:r>
+        <w:t>JRMC</w:t>
+      </w:r>
+      <w:proofErr w:type="gramEnd"/>
+    </w:p>
+    <w:p>
+      <w:pPr>
+        <w:pStyle w:val="ListParagraph"/>
+        <w:numPr>
+          <w:ilvl w:val="0"/>
+          <w:numId w:val="1"/>
+        </w:numPr>
+      </w:pPr>
+      <w:r>
+        <w:t xml:space="preserve">Configure JRMC library, </w:t>
+      </w:r>
+      <w:r>
+        <w:t xml:space="preserve">Network, </w:t>
+      </w:r>
+      <w:r>
+        <w:t xml:space="preserve">TV </w:t>
+      </w:r>
+      <w:proofErr w:type="gramStart"/>
+      <w:r>
+        <w:t>etc</w:t>
+      </w:r>
+      <w:proofErr w:type="gramEnd"/>
+    </w:p>
+    <w:p>
+      <w:pPr>
+        <w:pStyle w:val="ListParagraph"/>
+        <w:numPr>
+          <w:ilvl w:val="0"/>
+          <w:numId w:val="1"/>
+        </w:numPr>
+      </w:pPr>
+      <w:r>
+        <w:t xml:space="preserve">Setup SFTP to use with </w:t>
+      </w:r>
+      <w:proofErr w:type="gramStart"/>
+      <w:r>
+        <w:t>WinSCP</w:t>
+      </w:r>
+      <w:proofErr w:type="gramEnd"/>
+    </w:p>
+    <w:p>
+      <w:pPr>
+        <w:pStyle w:val="ListParagraph"/>
+        <w:numPr>
+          <w:ilvl w:val="1"/>
+          <w:numId w:val="1"/>
+        </w:numPr>
+      </w:pPr>
+      <w:r>
+        <w:t>https://linuxhint.com/setup-sftp-server-ubuntu/</w:t>
+      </w:r>
+      <w:r>
         <w:t xml:space="preserve"> </w:t>
       </w:r>
-      <w:r>
-        <w:t>Ubuntu 22.04</w:t>
-      </w:r>
+    </w:p>
+    <w:p>
+      <w:pPr>
+        <w:pStyle w:val="ListParagraph"/>
+        <w:numPr>
+          <w:ilvl w:val="0"/>
+          <w:numId w:val="1"/>
+        </w:numPr>
+      </w:pPr>
+      <w:r>
+        <w:t xml:space="preserve">Install .Net 6 </w:t>
+      </w:r>
+      <w:proofErr w:type="gramStart"/>
+      <w:r>
+        <w:t>runtime</w:t>
+      </w:r>
+      <w:proofErr w:type="gramEnd"/>
     </w:p>
     <w:p>
       <w:pPr>
@@ -48,41 +301,24 @@
           <w:numId w:val="1"/>
         </w:numPr>
       </w:pPr>
-      <w:r>
-        <w:t xml:space="preserve">Make a small </w:t>
-      </w:r>
-      <w:r>
-        <w:t xml:space="preserve">(64GB max) </w:t>
-      </w:r>
-      <w:r>
-        <w:t>partition for root, to allow space for image backups</w:t>
-      </w:r>
-      <w:r>
-        <w:t xml:space="preserve"> and faster root backup</w:t>
-      </w:r>
-    </w:p>
-    <w:p>
-      <w:pPr>
-        <w:pStyle w:val="ListParagraph"/>
-        <w:numPr>
-          <w:ilvl w:val="1"/>
-          <w:numId w:val="1"/>
-        </w:numPr>
-      </w:pPr>
-      <w:r>
-        <w:t>Configure User in settings to automatically login</w:t>
-      </w:r>
-    </w:p>
-    <w:p>
-      <w:pPr>
-        <w:pStyle w:val="ListParagraph"/>
-        <w:numPr>
-          <w:ilvl w:val="1"/>
-          <w:numId w:val="1"/>
-        </w:numPr>
-      </w:pPr>
-      <w:r>
-        <w:t>Apt update &amp; upgrade</w:t>
+      <w:proofErr w:type="spellStart"/>
+      <w:r>
+        <w:t>sudo</w:t>
+      </w:r>
+      <w:proofErr w:type="spellEnd"/>
+      <w:r>
+        <w:t xml:space="preserve"> apt-get install -y aspnetcore-runtime-</w:t>
+      </w:r>
+      <w:proofErr w:type="gramStart"/>
+      <w:r>
+        <w:t>6</w:t>
+      </w:r>
+      <w:r>
+        <w:t>.0</w:t>
+      </w:r>
+      <w:proofErr w:type="gramEnd"/>
+      <w:r>
+        <w:t xml:space="preserve"> </w:t>
       </w:r>
     </w:p>
     <w:p>
@@ -93,141 +329,6 @@
           <w:numId w:val="1"/>
         </w:numPr>
       </w:pPr>
-      <w:r>
-        <w:t>Install NoMachine for remote access</w:t>
-      </w:r>
-    </w:p>
-    <w:p>
-      <w:pPr>
-        <w:pStyle w:val="ListParagraph"/>
-        <w:numPr>
-          <w:ilvl w:val="0"/>
-          <w:numId w:val="1"/>
-        </w:numPr>
-      </w:pPr>
-      <w:r>
-        <w:t>Sudo ubuntu-drivers install (for NVidia card)</w:t>
-      </w:r>
-    </w:p>
-    <w:p>
-      <w:pPr>
-        <w:pStyle w:val="ListParagraph"/>
-        <w:numPr>
-          <w:ilvl w:val="0"/>
-          <w:numId w:val="1"/>
-        </w:numPr>
-      </w:pPr>
-      <w:r>
-        <w:t xml:space="preserve">Upgrade mesa drivers - </w:t>
-      </w:r>
-      <w:r>
-        <w:t>https://www.linuxcapable.com/how-to-upgrade-mesa-drivers-on-ubuntu-linux/</w:t>
-      </w:r>
-    </w:p>
-    <w:p>
-      <w:pPr>
-        <w:pStyle w:val="ListParagraph"/>
-        <w:numPr>
-          <w:ilvl w:val="0"/>
-          <w:numId w:val="1"/>
-        </w:numPr>
-      </w:pPr>
-      <w:r>
-        <w:t>Sudo apt install nautilus-admin</w:t>
-      </w:r>
-    </w:p>
-    <w:p>
-      <w:pPr>
-        <w:pStyle w:val="ListParagraph"/>
-        <w:numPr>
-          <w:ilvl w:val="0"/>
-          <w:numId w:val="1"/>
-        </w:numPr>
-      </w:pPr>
-      <w:r>
-        <w:t>Mount media disk in /media – edit /etc/fstab</w:t>
-      </w:r>
-    </w:p>
-    <w:p>
-      <w:pPr>
-        <w:pStyle w:val="ListParagraph"/>
-        <w:numPr>
-          <w:ilvl w:val="1"/>
-          <w:numId w:val="1"/>
-        </w:numPr>
-      </w:pPr>
-      <w:r>
-        <w:t>https://askubuntu.com/questions/46588/how-to-automount-ntfs-partitions</w:t>
-      </w:r>
-    </w:p>
-    <w:p>
-      <w:pPr>
-        <w:pStyle w:val="ListParagraph"/>
-        <w:numPr>
-          <w:ilvl w:val="0"/>
-          <w:numId w:val="1"/>
-        </w:numPr>
-      </w:pPr>
-      <w:r>
-        <w:t>Install and login Chrome</w:t>
-      </w:r>
-    </w:p>
-    <w:p>
-      <w:pPr>
-        <w:pStyle w:val="ListParagraph"/>
-        <w:numPr>
-          <w:ilvl w:val="0"/>
-          <w:numId w:val="1"/>
-        </w:numPr>
-      </w:pPr>
-      <w:r>
-        <w:t>Install and license JRMC</w:t>
-      </w:r>
-    </w:p>
-    <w:p>
-      <w:pPr>
-        <w:pStyle w:val="ListParagraph"/>
-        <w:numPr>
-          <w:ilvl w:val="0"/>
-          <w:numId w:val="1"/>
-        </w:numPr>
-      </w:pPr>
-      <w:r>
-        <w:t xml:space="preserve">Configure JRMC library, </w:t>
-      </w:r>
-      <w:r>
-        <w:t xml:space="preserve">Network, </w:t>
-      </w:r>
-      <w:r>
-        <w:t>TV etc</w:t>
-      </w:r>
-    </w:p>
-    <w:p>
-      <w:pPr>
-        <w:pStyle w:val="ListParagraph"/>
-        <w:numPr>
-          <w:ilvl w:val="0"/>
-          <w:numId w:val="1"/>
-        </w:numPr>
-      </w:pPr>
-      <w:r>
-        <w:t>Setup SFTP to use with WinSCP</w:t>
-      </w:r>
-    </w:p>
-    <w:p>
-      <w:pPr>
-        <w:pStyle w:val="ListParagraph"/>
-        <w:numPr>
-          <w:ilvl w:val="1"/>
-          <w:numId w:val="1"/>
-        </w:numPr>
-      </w:pPr>
-      <w:r>
-        <w:t>https://linuxhint.com/setup-sftp-server-ubuntu/</w:t>
-      </w:r>
-      <w:r>
-        <w:t xml:space="preserve"> </w:t>
-      </w:r>
     </w:p>
     <w:sectPr>
       <w:pgSz w:w="11906" w:h="16838"/>

</xml_diff>

<commit_message>
Never minimize JRMC as nothing can redisplay it via MCWS Cope with wrong case for old recording filenames
</commit_message>
<xml_diff>
--- a/Planning/Setting up Ubuntu.docx
+++ b/Planning/Setting up Ubuntu.docx
@@ -225,6 +225,50 @@
       <w:pPr>
         <w:pStyle w:val="ListParagraph"/>
         <w:numPr>
+          <w:ilvl w:val="1"/>
+          <w:numId w:val="1"/>
+        </w:numPr>
+        <w:rPr>
+          <w:highlight w:val="yellow"/>
+        </w:rPr>
+      </w:pPr>
+      <w:r>
+        <w:rPr>
+          <w:highlight w:val="yellow"/>
+        </w:rPr>
+        <w:t xml:space="preserve">??? </w:t>
+      </w:r>
+      <w:proofErr w:type="spellStart"/>
+      <w:r>
+        <w:rPr>
+          <w:highlight w:val="yellow"/>
+        </w:rPr>
+        <w:t>installJRMC</w:t>
+      </w:r>
+      <w:proofErr w:type="spellEnd"/>
+      <w:r>
+        <w:rPr>
+          <w:highlight w:val="yellow"/>
+        </w:rPr>
+        <w:t xml:space="preserve"> for service? </w:t>
+      </w:r>
+    </w:p>
+    <w:p>
+      <w:pPr>
+        <w:pStyle w:val="ListParagraph"/>
+        <w:numPr>
+          <w:ilvl w:val="1"/>
+          <w:numId w:val="1"/>
+        </w:numPr>
+      </w:pPr>
+      <w:r>
+        <w:t>https://yabb.jriver.com/interact/index.php/topic,135999.0.html</w:t>
+      </w:r>
+    </w:p>
+    <w:p>
+      <w:pPr>
+        <w:pStyle w:val="ListParagraph"/>
+        <w:numPr>
           <w:ilvl w:val="0"/>
           <w:numId w:val="1"/>
         </w:numPr>
@@ -253,11 +297,11 @@
         </w:numPr>
       </w:pPr>
       <w:r>
-        <w:t xml:space="preserve">Setup SFTP to use with </w:t>
+        <w:t xml:space="preserve">Install and configure </w:t>
       </w:r>
       <w:proofErr w:type="gramStart"/>
       <w:r>
-        <w:t>WinSCP</w:t>
+        <w:t>Samba</w:t>
       </w:r>
       <w:proofErr w:type="gramEnd"/>
     </w:p>
@@ -270,8 +314,50 @@
         </w:numPr>
       </w:pPr>
       <w:r>
-        <w:t>https://linuxhint.com/setup-sftp-server-ubuntu/</w:t>
-      </w:r>
+        <w:t>https://ubuntu.com/server/docs/samba-file-server</w:t>
+      </w:r>
+    </w:p>
+    <w:p>
+      <w:pPr>
+        <w:pStyle w:val="ListParagraph"/>
+        <w:numPr>
+          <w:ilvl w:val="0"/>
+          <w:numId w:val="1"/>
+        </w:numPr>
+      </w:pPr>
+      <w:r>
+        <w:t xml:space="preserve">Install .Net 6 </w:t>
+      </w:r>
+      <w:proofErr w:type="gramStart"/>
+      <w:r>
+        <w:t>runtime</w:t>
+      </w:r>
+      <w:proofErr w:type="gramEnd"/>
+    </w:p>
+    <w:p>
+      <w:pPr>
+        <w:pStyle w:val="ListParagraph"/>
+        <w:numPr>
+          <w:ilvl w:val="1"/>
+          <w:numId w:val="1"/>
+        </w:numPr>
+      </w:pPr>
+      <w:proofErr w:type="spellStart"/>
+      <w:r>
+        <w:t>sudo</w:t>
+      </w:r>
+      <w:proofErr w:type="spellEnd"/>
+      <w:r>
+        <w:t xml:space="preserve"> apt-get install -y aspnetcore-runtime-</w:t>
+      </w:r>
+      <w:proofErr w:type="gramStart"/>
+      <w:r>
+        <w:t>6</w:t>
+      </w:r>
+      <w:r>
+        <w:t>.0</w:t>
+      </w:r>
+      <w:proofErr w:type="gramEnd"/>
       <w:r>
         <w:t xml:space="preserve"> </w:t>
       </w:r>
@@ -285,11 +371,11 @@
         </w:numPr>
       </w:pPr>
       <w:r>
-        <w:t xml:space="preserve">Install .Net 6 </w:t>
+        <w:t>Copy over Avid5</w:t>
       </w:r>
       <w:proofErr w:type="gramStart"/>
       <w:r>
-        <w:t>runtime</w:t>
+        <w:t>.Net</w:t>
       </w:r>
       <w:proofErr w:type="gramEnd"/>
     </w:p>
@@ -301,34 +387,71 @@
           <w:numId w:val="1"/>
         </w:numPr>
       </w:pPr>
-      <w:proofErr w:type="spellStart"/>
-      <w:r>
-        <w:t>sudo</w:t>
-      </w:r>
-      <w:proofErr w:type="spellEnd"/>
-      <w:r>
-        <w:t xml:space="preserve"> apt-get install -y aspnetcore-runtime-</w:t>
+      <w:r>
+        <w:t xml:space="preserve">Setup files in /opt/avid, </w:t>
+      </w:r>
+    </w:p>
+    <w:p>
+      <w:pPr>
+        <w:pStyle w:val="ListParagraph"/>
+        <w:numPr>
+          <w:ilvl w:val="1"/>
+          <w:numId w:val="1"/>
+        </w:numPr>
+      </w:pPr>
+      <w:r>
+        <w:t>Test on port 5000</w:t>
+      </w:r>
+    </w:p>
+    <w:p>
+      <w:pPr>
+        <w:pStyle w:val="ListParagraph"/>
+        <w:numPr>
+          <w:ilvl w:val="1"/>
+          <w:numId w:val="1"/>
+        </w:numPr>
+      </w:pPr>
+      <w:r>
+        <w:t>Set to start automatically (Can Nginx do this?)</w:t>
+      </w:r>
+    </w:p>
+    <w:p>
+      <w:pPr>
+        <w:pStyle w:val="ListParagraph"/>
+        <w:numPr>
+          <w:ilvl w:val="0"/>
+          <w:numId w:val="1"/>
+        </w:numPr>
+        <w:rPr>
+          <w:highlight w:val="yellow"/>
+        </w:rPr>
+      </w:pPr>
+      <w:r>
+        <w:rPr>
+          <w:highlight w:val="yellow"/>
+        </w:rPr>
+        <w:t xml:space="preserve">Install and configure </w:t>
       </w:r>
       <w:proofErr w:type="gramStart"/>
       <w:r>
-        <w:t>6</w:t>
-      </w:r>
-      <w:r>
-        <w:t>.0</w:t>
+        <w:rPr>
+          <w:highlight w:val="yellow"/>
+        </w:rPr>
+        <w:t>Nginx</w:t>
       </w:r>
       <w:proofErr w:type="gramEnd"/>
-      <w:r>
-        <w:t xml:space="preserve"> </w:t>
-      </w:r>
-    </w:p>
-    <w:p>
-      <w:pPr>
-        <w:pStyle w:val="ListParagraph"/>
-        <w:numPr>
-          <w:ilvl w:val="0"/>
-          <w:numId w:val="1"/>
-        </w:numPr>
-      </w:pPr>
+    </w:p>
+    <w:p>
+      <w:pPr>
+        <w:pStyle w:val="ListParagraph"/>
+        <w:numPr>
+          <w:ilvl w:val="1"/>
+          <w:numId w:val="1"/>
+        </w:numPr>
+      </w:pPr>
+      <w:r>
+        <w:t>https://learn.microsoft.com/en-us/aspnet/core/host-and-deploy/linux-nginx?view=aspnetcore-6.0&amp;tabs=linux-ubuntu</w:t>
+      </w:r>
     </w:p>
     <w:sectPr>
       <w:pgSz w:w="11906" w:h="16838"/>
@@ -934,6 +1057,29 @@
       <w:contextualSpacing/>
     </w:pPr>
   </w:style>
+  <w:style w:type="character" w:styleId="Hyperlink">
+    <w:name w:val="Hyperlink"/>
+    <w:basedOn w:val="DefaultParagraphFont"/>
+    <w:uiPriority w:val="99"/>
+    <w:unhideWhenUsed/>
+    <w:rsid w:val="00785DAD"/>
+    <w:rPr>
+      <w:color w:val="0563C1" w:themeColor="hyperlink"/>
+      <w:u w:val="single"/>
+    </w:rPr>
+  </w:style>
+  <w:style w:type="character" w:styleId="UnresolvedMention">
+    <w:name w:val="Unresolved Mention"/>
+    <w:basedOn w:val="DefaultParagraphFont"/>
+    <w:uiPriority w:val="99"/>
+    <w:semiHidden/>
+    <w:unhideWhenUsed/>
+    <w:rsid w:val="00785DAD"/>
+    <w:rPr>
+      <w:color w:val="605E5C"/>
+      <w:shd w:val="clear" w:color="auto" w:fill="E1DFDD"/>
+    </w:rPr>
+  </w:style>
 </w:styles>
 </file>
 

</xml_diff>

<commit_message>
Add Roku position display and activity check
</commit_message>
<xml_diff>
--- a/Planning/Setting up Ubuntu.docx
+++ b/Planning/Setting up Ubuntu.docx
@@ -55,30 +55,20 @@
         <w:t>partition for root, to allow space for image backups</w:t>
       </w:r>
       <w:r>
-        <w:t xml:space="preserve"> and faster root </w:t>
-      </w:r>
-      <w:proofErr w:type="gramStart"/>
-      <w:r>
-        <w:t>backup</w:t>
-      </w:r>
-      <w:proofErr w:type="gramEnd"/>
-    </w:p>
-    <w:p>
-      <w:pPr>
-        <w:pStyle w:val="ListParagraph"/>
-        <w:numPr>
-          <w:ilvl w:val="1"/>
-          <w:numId w:val="1"/>
-        </w:numPr>
-      </w:pPr>
-      <w:r>
-        <w:t xml:space="preserve">Configure User in settings to automatically </w:t>
-      </w:r>
-      <w:proofErr w:type="gramStart"/>
-      <w:r>
-        <w:t>login</w:t>
-      </w:r>
-      <w:proofErr w:type="gramEnd"/>
+        <w:t xml:space="preserve"> and faster root backup</w:t>
+      </w:r>
+    </w:p>
+    <w:p>
+      <w:pPr>
+        <w:pStyle w:val="ListParagraph"/>
+        <w:numPr>
+          <w:ilvl w:val="1"/>
+          <w:numId w:val="1"/>
+        </w:numPr>
+      </w:pPr>
+      <w:r>
+        <w:t>Configure User in settings to automatically login</w:t>
+      </w:r>
     </w:p>
     <w:p>
       <w:pPr>
@@ -101,21 +91,8 @@
         </w:numPr>
       </w:pPr>
       <w:r>
-        <w:t xml:space="preserve">Install </w:t>
-      </w:r>
-      <w:proofErr w:type="spellStart"/>
-      <w:r>
-        <w:t>NoMachine</w:t>
-      </w:r>
-      <w:proofErr w:type="spellEnd"/>
-      <w:r>
-        <w:t xml:space="preserve"> for remote </w:t>
-      </w:r>
-      <w:proofErr w:type="gramStart"/>
-      <w:r>
-        <w:t>access</w:t>
-      </w:r>
-      <w:proofErr w:type="gramEnd"/>
+        <w:t>Install NoMachine for remote access</w:t>
+      </w:r>
     </w:p>
     <w:p>
       <w:pPr>
@@ -165,15 +142,8 @@
         </w:numPr>
       </w:pPr>
       <w:r>
-        <w:t>Mount media disk in /media – edit /etc/</w:t>
-      </w:r>
-      <w:proofErr w:type="spellStart"/>
-      <w:proofErr w:type="gramStart"/>
-      <w:r>
-        <w:t>fstab</w:t>
-      </w:r>
-      <w:proofErr w:type="spellEnd"/>
-      <w:proofErr w:type="gramEnd"/>
+        <w:t>Mount media disk in /media – edit /etc/fstab</w:t>
+      </w:r>
     </w:p>
     <w:p>
       <w:pPr>
@@ -196,13 +166,8 @@
         </w:numPr>
       </w:pPr>
       <w:r>
-        <w:t xml:space="preserve">Install and login </w:t>
-      </w:r>
-      <w:proofErr w:type="gramStart"/>
-      <w:r>
-        <w:t>Chrome</w:t>
-      </w:r>
-      <w:proofErr w:type="gramEnd"/>
+        <w:t>Install and login Chrome</w:t>
+      </w:r>
     </w:p>
     <w:p>
       <w:pPr>
@@ -213,44 +178,32 @@
         </w:numPr>
       </w:pPr>
       <w:r>
-        <w:t xml:space="preserve">Install and license </w:t>
-      </w:r>
-      <w:proofErr w:type="gramStart"/>
-      <w:r>
-        <w:t>JRMC</w:t>
-      </w:r>
-      <w:proofErr w:type="gramEnd"/>
-    </w:p>
-    <w:p>
-      <w:pPr>
-        <w:pStyle w:val="ListParagraph"/>
-        <w:numPr>
-          <w:ilvl w:val="1"/>
-          <w:numId w:val="1"/>
-        </w:numPr>
+        <w:t>Install and license JRMC</w:t>
+      </w:r>
+    </w:p>
+    <w:p>
+      <w:pPr>
+        <w:pStyle w:val="ListParagraph"/>
+        <w:numPr>
+          <w:ilvl w:val="1"/>
+          <w:numId w:val="1"/>
+        </w:numPr>
+      </w:pPr>
+      <w:r>
+        <w:t>installJRMC for service</w:t>
+      </w:r>
+      <w:r>
+        <w:t xml:space="preserve"> </w:t>
+      </w:r>
+      <w:r>
         <w:rPr>
-          <w:highlight w:val="yellow"/>
+          <w:rFonts w:ascii="Verdana" w:hAnsi="Verdana"/>
+          <w:color w:val="000000"/>
+          <w:sz w:val="20"/>
+          <w:szCs w:val="20"/>
+          <w:shd w:val="clear" w:color="auto" w:fill="ECEDF3"/>
         </w:rPr>
-      </w:pPr>
-      <w:r>
-        <w:rPr>
-          <w:highlight w:val="yellow"/>
-        </w:rPr>
-        <w:t xml:space="preserve">??? </w:t>
-      </w:r>
-      <w:proofErr w:type="spellStart"/>
-      <w:r>
-        <w:rPr>
-          <w:highlight w:val="yellow"/>
-        </w:rPr>
-        <w:t>installJRMC</w:t>
-      </w:r>
-      <w:proofErr w:type="spellEnd"/>
-      <w:r>
-        <w:rPr>
-          <w:highlight w:val="yellow"/>
-        </w:rPr>
-        <w:t xml:space="preserve"> for service? </w:t>
+        <w:t>(--service jriver-mediaserver)</w:t>
       </w:r>
     </w:p>
     <w:p>
@@ -280,13 +233,8 @@
         <w:t xml:space="preserve">Network, </w:t>
       </w:r>
       <w:r>
-        <w:t xml:space="preserve">TV </w:t>
-      </w:r>
-      <w:proofErr w:type="gramStart"/>
-      <w:r>
-        <w:t>etc</w:t>
-      </w:r>
-      <w:proofErr w:type="gramEnd"/>
+        <w:t>TV etc</w:t>
+      </w:r>
     </w:p>
     <w:p>
       <w:pPr>
@@ -297,24 +245,51 @@
         </w:numPr>
       </w:pPr>
       <w:r>
-        <w:t xml:space="preserve">Install and configure </w:t>
-      </w:r>
-      <w:proofErr w:type="gramStart"/>
-      <w:r>
-        <w:t>Samba</w:t>
-      </w:r>
-      <w:proofErr w:type="gramEnd"/>
-    </w:p>
-    <w:p>
-      <w:pPr>
-        <w:pStyle w:val="ListParagraph"/>
-        <w:numPr>
-          <w:ilvl w:val="1"/>
-          <w:numId w:val="1"/>
-        </w:numPr>
-      </w:pPr>
-      <w:r>
-        <w:t>https://ubuntu.com/server/docs/samba-file-server</w:t>
+        <w:t>Install and configure Samba</w:t>
+      </w:r>
+    </w:p>
+    <w:p>
+      <w:pPr>
+        <w:pStyle w:val="ListParagraph"/>
+        <w:numPr>
+          <w:ilvl w:val="1"/>
+          <w:numId w:val="1"/>
+        </w:numPr>
+      </w:pPr>
+      <w:hyperlink r:id="rId5" w:history="1">
+        <w:r>
+          <w:rPr>
+            <w:rStyle w:val="Hyperlink"/>
+          </w:rPr>
+          <w:t>https://ubuntu.com/server/docs/samba-file-server</w:t>
+        </w:r>
+      </w:hyperlink>
+    </w:p>
+    <w:p>
+      <w:pPr>
+        <w:pStyle w:val="ListParagraph"/>
+        <w:numPr>
+          <w:ilvl w:val="1"/>
+          <w:numId w:val="1"/>
+        </w:numPr>
+      </w:pPr>
+      <w:r>
+        <w:t>At least media and Avid5 folders</w:t>
+      </w:r>
+    </w:p>
+    <w:p>
+      <w:pPr>
+        <w:pStyle w:val="ListParagraph"/>
+        <w:numPr>
+          <w:ilvl w:val="1"/>
+          <w:numId w:val="1"/>
+        </w:numPr>
+      </w:pPr>
+      <w:r>
+        <w:t xml:space="preserve">Don’t forget the firewall : </w:t>
+      </w:r>
+      <w:r>
+        <w:t>sudo ufw allow samba</w:t>
       </w:r>
     </w:p>
     <w:p>
@@ -326,38 +301,26 @@
         </w:numPr>
       </w:pPr>
       <w:r>
-        <w:t xml:space="preserve">Install .Net 6 </w:t>
-      </w:r>
-      <w:proofErr w:type="gramStart"/>
-      <w:r>
-        <w:t>runtime</w:t>
-      </w:r>
-      <w:proofErr w:type="gramEnd"/>
-    </w:p>
-    <w:p>
-      <w:pPr>
-        <w:pStyle w:val="ListParagraph"/>
-        <w:numPr>
-          <w:ilvl w:val="1"/>
-          <w:numId w:val="1"/>
-        </w:numPr>
-      </w:pPr>
-      <w:proofErr w:type="spellStart"/>
-      <w:r>
-        <w:t>sudo</w:t>
-      </w:r>
-      <w:proofErr w:type="spellEnd"/>
-      <w:r>
-        <w:t xml:space="preserve"> apt-get install -y aspnetcore-runtime-</w:t>
-      </w:r>
-      <w:proofErr w:type="gramStart"/>
+        <w:t>Install .Net 6 runtime</w:t>
+      </w:r>
+    </w:p>
+    <w:p>
+      <w:pPr>
+        <w:pStyle w:val="ListParagraph"/>
+        <w:numPr>
+          <w:ilvl w:val="1"/>
+          <w:numId w:val="1"/>
+        </w:numPr>
+      </w:pPr>
+      <w:r>
+        <w:t>sudo apt-get install -y aspnetcore-runtime-</w:t>
+      </w:r>
       <w:r>
         <w:t>6</w:t>
       </w:r>
       <w:r>
         <w:t>.0</w:t>
       </w:r>
-      <w:proofErr w:type="gramEnd"/>
       <w:r>
         <w:t xml:space="preserve"> </w:t>
       </w:r>
@@ -371,13 +334,8 @@
         </w:numPr>
       </w:pPr>
       <w:r>
-        <w:t>Copy over Avid5</w:t>
-      </w:r>
-      <w:proofErr w:type="gramStart"/>
-      <w:r>
-        <w:t>.Net</w:t>
-      </w:r>
-      <w:proofErr w:type="gramEnd"/>
+        <w:t>Copy over Avid5.Net</w:t>
+      </w:r>
     </w:p>
     <w:p>
       <w:pPr>
@@ -412,7 +370,10 @@
         </w:numPr>
       </w:pPr>
       <w:r>
-        <w:t>Set to start automatically (Can Nginx do this?)</w:t>
+        <w:t xml:space="preserve">Set to start automatically </w:t>
+      </w:r>
+      <w:r>
+        <w:t>(in a bash loop)</w:t>
       </w:r>
     </w:p>
     <w:p>
@@ -422,35 +383,38 @@
           <w:ilvl w:val="0"/>
           <w:numId w:val="1"/>
         </w:numPr>
-        <w:rPr>
-          <w:highlight w:val="yellow"/>
-        </w:rPr>
-      </w:pPr>
-      <w:r>
-        <w:rPr>
-          <w:highlight w:val="yellow"/>
-        </w:rPr>
-        <w:t xml:space="preserve">Install and configure </w:t>
-      </w:r>
-      <w:proofErr w:type="gramStart"/>
-      <w:r>
-        <w:rPr>
-          <w:highlight w:val="yellow"/>
-        </w:rPr>
-        <w:t>Nginx</w:t>
-      </w:r>
-      <w:proofErr w:type="gramEnd"/>
-    </w:p>
-    <w:p>
-      <w:pPr>
-        <w:pStyle w:val="ListParagraph"/>
-        <w:numPr>
-          <w:ilvl w:val="1"/>
-          <w:numId w:val="1"/>
-        </w:numPr>
-      </w:pPr>
-      <w:r>
-        <w:t>https://learn.microsoft.com/en-us/aspnet/core/host-and-deploy/linux-nginx?view=aspnetcore-6.0&amp;tabs=linux-ubuntu</w:t>
+      </w:pPr>
+      <w:r>
+        <w:t>Install and configure Nginx</w:t>
+      </w:r>
+    </w:p>
+    <w:p>
+      <w:pPr>
+        <w:pStyle w:val="ListParagraph"/>
+        <w:numPr>
+          <w:ilvl w:val="1"/>
+          <w:numId w:val="1"/>
+        </w:numPr>
+      </w:pPr>
+      <w:hyperlink r:id="rId6" w:history="1">
+        <w:r>
+          <w:rPr>
+            <w:rStyle w:val="Hyperlink"/>
+          </w:rPr>
+          <w:t>https://learn.microsoft.com/en-us/aspnet/core/host-and-deploy/linux-nginx?view=aspnetcore-6.0&amp;tabs=linux-ubuntu</w:t>
+        </w:r>
+      </w:hyperlink>
+    </w:p>
+    <w:p>
+      <w:pPr>
+        <w:pStyle w:val="ListParagraph"/>
+        <w:numPr>
+          <w:ilvl w:val="1"/>
+          <w:numId w:val="1"/>
+        </w:numPr>
+      </w:pPr>
+      <w:r>
+        <w:t xml:space="preserve">Allow port 84 through the firewall </w:t>
       </w:r>
     </w:p>
     <w:sectPr>

</xml_diff>

<commit_message>
Get and display correct channel logo coping with different JRMC representations
</commit_message>
<xml_diff>
--- a/Planning/Setting up Ubuntu.docx
+++ b/Planning/Setting up Ubuntu.docx
@@ -55,8 +55,13 @@
         <w:t>partition for root, to allow space for image backups</w:t>
       </w:r>
       <w:r>
-        <w:t xml:space="preserve"> and faster root backup</w:t>
-      </w:r>
+        <w:t xml:space="preserve"> and faster root </w:t>
+      </w:r>
+      <w:proofErr w:type="gramStart"/>
+      <w:r>
+        <w:t>backup</w:t>
+      </w:r>
+      <w:proofErr w:type="gramEnd"/>
     </w:p>
     <w:p>
       <w:pPr>
@@ -67,8 +72,13 @@
         </w:numPr>
       </w:pPr>
       <w:r>
-        <w:t>Configure User in settings to automatically login</w:t>
-      </w:r>
+        <w:t xml:space="preserve">Configure User in settings to automatically </w:t>
+      </w:r>
+      <w:proofErr w:type="gramStart"/>
+      <w:r>
+        <w:t>login</w:t>
+      </w:r>
+      <w:proofErr w:type="gramEnd"/>
     </w:p>
     <w:p>
       <w:pPr>
@@ -91,8 +101,21 @@
         </w:numPr>
       </w:pPr>
       <w:r>
-        <w:t>Install NoMachine for remote access</w:t>
-      </w:r>
+        <w:t xml:space="preserve">Install </w:t>
+      </w:r>
+      <w:proofErr w:type="spellStart"/>
+      <w:r>
+        <w:t>NoMachine</w:t>
+      </w:r>
+      <w:proofErr w:type="spellEnd"/>
+      <w:r>
+        <w:t xml:space="preserve"> for remote </w:t>
+      </w:r>
+      <w:proofErr w:type="gramStart"/>
+      <w:r>
+        <w:t>access</w:t>
+      </w:r>
+      <w:proofErr w:type="gramEnd"/>
     </w:p>
     <w:p>
       <w:pPr>
@@ -142,8 +165,15 @@
         </w:numPr>
       </w:pPr>
       <w:r>
-        <w:t>Mount media disk in /media – edit /etc/fstab</w:t>
-      </w:r>
+        <w:t>Mount media disk in /media – edit /etc/</w:t>
+      </w:r>
+      <w:proofErr w:type="spellStart"/>
+      <w:proofErr w:type="gramStart"/>
+      <w:r>
+        <w:t>fstab</w:t>
+      </w:r>
+      <w:proofErr w:type="spellEnd"/>
+      <w:proofErr w:type="gramEnd"/>
     </w:p>
     <w:p>
       <w:pPr>
@@ -166,8 +196,13 @@
         </w:numPr>
       </w:pPr>
       <w:r>
-        <w:t>Install and login Chrome</w:t>
-      </w:r>
+        <w:t xml:space="preserve">Install and login </w:t>
+      </w:r>
+      <w:proofErr w:type="gramStart"/>
+      <w:r>
+        <w:t>Chrome</w:t>
+      </w:r>
+      <w:proofErr w:type="gramEnd"/>
     </w:p>
     <w:p>
       <w:pPr>
@@ -178,8 +213,13 @@
         </w:numPr>
       </w:pPr>
       <w:r>
-        <w:t>Install and license JRMC</w:t>
-      </w:r>
+        <w:t xml:space="preserve">Install and license </w:t>
+      </w:r>
+      <w:proofErr w:type="gramStart"/>
+      <w:r>
+        <w:t>JRMC</w:t>
+      </w:r>
+      <w:proofErr w:type="gramEnd"/>
     </w:p>
     <w:p>
       <w:pPr>
@@ -189,8 +229,13 @@
           <w:numId w:val="1"/>
         </w:numPr>
       </w:pPr>
-      <w:r>
-        <w:t>installJRMC for service</w:t>
+      <w:proofErr w:type="spellStart"/>
+      <w:r>
+        <w:t>installJRMC</w:t>
+      </w:r>
+      <w:proofErr w:type="spellEnd"/>
+      <w:r>
+        <w:t xml:space="preserve"> for service</w:t>
       </w:r>
       <w:r>
         <w:t xml:space="preserve"> </w:t>
@@ -203,7 +248,29 @@
           <w:szCs w:val="20"/>
           <w:shd w:val="clear" w:color="auto" w:fill="ECEDF3"/>
         </w:rPr>
-        <w:t>(--service jriver-mediaserver)</w:t>
+        <w:t xml:space="preserve">(--service </w:t>
+      </w:r>
+      <w:proofErr w:type="spellStart"/>
+      <w:r>
+        <w:rPr>
+          <w:rFonts w:ascii="Verdana" w:hAnsi="Verdana"/>
+          <w:color w:val="000000"/>
+          <w:sz w:val="20"/>
+          <w:szCs w:val="20"/>
+          <w:shd w:val="clear" w:color="auto" w:fill="ECEDF3"/>
+        </w:rPr>
+        <w:t>jriver-mediaserver</w:t>
+      </w:r>
+      <w:proofErr w:type="spellEnd"/>
+      <w:r>
+        <w:rPr>
+          <w:rFonts w:ascii="Verdana" w:hAnsi="Verdana"/>
+          <w:color w:val="000000"/>
+          <w:sz w:val="20"/>
+          <w:szCs w:val="20"/>
+          <w:shd w:val="clear" w:color="auto" w:fill="ECEDF3"/>
+        </w:rPr>
+        <w:t>)</w:t>
       </w:r>
     </w:p>
     <w:p>
@@ -233,8 +300,13 @@
         <w:t xml:space="preserve">Network, </w:t>
       </w:r>
       <w:r>
-        <w:t>TV etc</w:t>
-      </w:r>
+        <w:t xml:space="preserve">TV </w:t>
+      </w:r>
+      <w:proofErr w:type="gramStart"/>
+      <w:r>
+        <w:t>etc</w:t>
+      </w:r>
+      <w:proofErr w:type="gramEnd"/>
     </w:p>
     <w:p>
       <w:pPr>
@@ -245,8 +317,13 @@
         </w:numPr>
       </w:pPr>
       <w:r>
-        <w:t>Install and configure Samba</w:t>
-      </w:r>
+        <w:t xml:space="preserve">Install and configure </w:t>
+      </w:r>
+      <w:proofErr w:type="gramStart"/>
+      <w:r>
+        <w:t>Samba</w:t>
+      </w:r>
+      <w:proofErr w:type="gramEnd"/>
     </w:p>
     <w:p>
       <w:pPr>
@@ -286,10 +363,31 @@
         </w:numPr>
       </w:pPr>
       <w:r>
-        <w:t xml:space="preserve">Don’t forget the firewall : </w:t>
-      </w:r>
-      <w:r>
-        <w:t>sudo ufw allow samba</w:t>
+        <w:t xml:space="preserve">Don’t forget the </w:t>
+      </w:r>
+      <w:proofErr w:type="gramStart"/>
+      <w:r>
+        <w:t>firewall :</w:t>
+      </w:r>
+      <w:proofErr w:type="gramEnd"/>
+      <w:r>
+        <w:t xml:space="preserve"> </w:t>
+      </w:r>
+      <w:proofErr w:type="spellStart"/>
+      <w:r>
+        <w:t>sudo</w:t>
+      </w:r>
+      <w:proofErr w:type="spellEnd"/>
+      <w:r>
+        <w:t xml:space="preserve"> </w:t>
+      </w:r>
+      <w:proofErr w:type="spellStart"/>
+      <w:r>
+        <w:t>ufw</w:t>
+      </w:r>
+      <w:proofErr w:type="spellEnd"/>
+      <w:r>
+        <w:t xml:space="preserve"> allow samba</w:t>
       </w:r>
     </w:p>
     <w:p>
@@ -301,8 +399,13 @@
         </w:numPr>
       </w:pPr>
       <w:r>
-        <w:t>Install .Net 6 runtime</w:t>
-      </w:r>
+        <w:t xml:space="preserve">Install .Net 6 </w:t>
+      </w:r>
+      <w:proofErr w:type="gramStart"/>
+      <w:r>
+        <w:t>runtime</w:t>
+      </w:r>
+      <w:proofErr w:type="gramEnd"/>
     </w:p>
     <w:p>
       <w:pPr>
@@ -312,15 +415,22 @@
           <w:numId w:val="1"/>
         </w:numPr>
       </w:pPr>
-      <w:r>
-        <w:t>sudo apt-get install -y aspnetcore-runtime-</w:t>
-      </w:r>
+      <w:proofErr w:type="spellStart"/>
+      <w:r>
+        <w:t>sudo</w:t>
+      </w:r>
+      <w:proofErr w:type="spellEnd"/>
+      <w:r>
+        <w:t xml:space="preserve"> apt-get install -y aspnetcore-runtime-</w:t>
+      </w:r>
+      <w:proofErr w:type="gramStart"/>
       <w:r>
         <w:t>6</w:t>
       </w:r>
       <w:r>
         <w:t>.0</w:t>
       </w:r>
+      <w:proofErr w:type="gramEnd"/>
       <w:r>
         <w:t xml:space="preserve"> </w:t>
       </w:r>
@@ -334,8 +444,13 @@
         </w:numPr>
       </w:pPr>
       <w:r>
-        <w:t>Copy over Avid5.Net</w:t>
-      </w:r>
+        <w:t>Copy over Avid5</w:t>
+      </w:r>
+      <w:proofErr w:type="gramStart"/>
+      <w:r>
+        <w:t>.Net</w:t>
+      </w:r>
+      <w:proofErr w:type="gramEnd"/>
     </w:p>
     <w:p>
       <w:pPr>
@@ -385,8 +500,13 @@
         </w:numPr>
       </w:pPr>
       <w:r>
-        <w:t>Install and configure Nginx</w:t>
-      </w:r>
+        <w:t xml:space="preserve">Install and configure </w:t>
+      </w:r>
+      <w:proofErr w:type="gramStart"/>
+      <w:r>
+        <w:t>Nginx</w:t>
+      </w:r>
+      <w:proofErr w:type="gramEnd"/>
     </w:p>
     <w:p>
       <w:pPr>
@@ -414,7 +534,27 @@
         </w:numPr>
       </w:pPr>
       <w:r>
-        <w:t xml:space="preserve">Allow port 84 through the firewall </w:t>
+        <w:t>Allow port</w:t>
+      </w:r>
+      <w:r>
+        <w:t>s</w:t>
+      </w:r>
+      <w:r>
+        <w:t xml:space="preserve"> 84</w:t>
+      </w:r>
+      <w:r>
+        <w:t>&amp;88</w:t>
+      </w:r>
+      <w:r>
+        <w:t xml:space="preserve"> through the </w:t>
+      </w:r>
+      <w:proofErr w:type="gramStart"/>
+      <w:r>
+        <w:t>firewall</w:t>
+      </w:r>
+      <w:proofErr w:type="gramEnd"/>
+      <w:r>
+        <w:t xml:space="preserve"> </w:t>
       </w:r>
     </w:p>
     <w:sectPr>

</xml_diff>